<commit_message>
1) .pro.user deleted. 2) Notes updated.
</commit_message>
<xml_diff>
--- a/MyNotes.docx
+++ b/MyNotes.docx
@@ -47,15 +47,7 @@
     </w:p>
     <w:p>
       <w:r>
-        <w:t>None of them is primary key. A table in SQLite has automatically the column “</w:t>
-      </w:r>
-      <w:proofErr w:type="spellStart"/>
-      <w:r>
-        <w:t>rowid</w:t>
-      </w:r>
-      <w:proofErr w:type="spellEnd"/>
-      <w:r>
-        <w:t>”, which acts like primary key. If you want to set the table to be WITHOUT ROWID, first you need to set a column as primary key.</w:t>
+        <w:t>None of them is primary key. A table in SQLite has automatically the column “rowid”, which acts like primary key. If you want to set the table to be WITHOUT ROWID, first you need to set a column as primary key.</w:t>
       </w:r>
     </w:p>
     <w:p>
@@ -65,39 +57,10 @@
     </w:p>
     <w:p>
       <w:r>
-        <w:t xml:space="preserve">Anyway, I learned, in the presence of </w:t>
-      </w:r>
-      <w:proofErr w:type="spellStart"/>
-      <w:r>
-        <w:t>rowid</w:t>
-      </w:r>
-      <w:proofErr w:type="spellEnd"/>
-      <w:r>
-        <w:t xml:space="preserve">, the command </w:t>
-      </w:r>
-      <w:proofErr w:type="spellStart"/>
-      <w:r>
-        <w:t>QSqlTableModel</w:t>
-      </w:r>
-      <w:proofErr w:type="spellEnd"/>
-      <w:r>
-        <w:t>::</w:t>
-      </w:r>
-      <w:proofErr w:type="spellStart"/>
-      <w:r>
-        <w:t>insertRecord</w:t>
-      </w:r>
-      <w:proofErr w:type="spellEnd"/>
-      <w:r>
-        <w:t xml:space="preserve">(int row, const </w:t>
-      </w:r>
-      <w:proofErr w:type="spellStart"/>
-      <w:r>
-        <w:t>QSqlRecord</w:t>
-      </w:r>
-      <w:proofErr w:type="spellEnd"/>
-      <w:r>
-        <w:t xml:space="preserve"> &amp;record)</w:t>
+        <w:t xml:space="preserve">Anyway, I learned, in the presence of rowid, the command </w:t>
+      </w:r>
+      <w:r>
+        <w:t>QSqlTableModel::insertRecord(int row, const QSqlRecord &amp;record)</w:t>
       </w:r>
       <w:r>
         <w:t xml:space="preserve"> no matter what input “row” is, adds the record to the end of the table.</w:t>
@@ -128,15 +91,7 @@
     </w:p>
     <w:p>
       <w:r>
-        <w:t xml:space="preserve">It probably doesn’t even make sense to add a record to the middle of the table! People in </w:t>
-      </w:r>
-      <w:proofErr w:type="spellStart"/>
-      <w:r>
-        <w:t>StackOverflow</w:t>
-      </w:r>
-      <w:proofErr w:type="spellEnd"/>
-      <w:r>
-        <w:t xml:space="preserve"> are probably right!</w:t>
+        <w:t>It probably doesn’t even make sense to add a record to the middle of the table! People in StackOverflow are probably right!</w:t>
       </w:r>
     </w:p>
     <w:p/>
@@ -144,19 +99,15 @@
       <w:r>
         <w:t xml:space="preserve">My next goal must be transition from </w:t>
       </w:r>
-      <w:proofErr w:type="spellStart"/>
       <w:r>
         <w:t>QSqlTableModel</w:t>
       </w:r>
-      <w:proofErr w:type="spellEnd"/>
       <w:r>
         <w:t xml:space="preserve"> to </w:t>
       </w:r>
-      <w:proofErr w:type="spellStart"/>
       <w:r>
         <w:t>QSqlRelationalTableModel</w:t>
       </w:r>
-      <w:proofErr w:type="spellEnd"/>
       <w:r>
         <w:t>.</w:t>
       </w:r>
@@ -171,59 +122,32 @@
       <w:r>
         <w:t xml:space="preserve">I changed </w:t>
       </w:r>
-      <w:proofErr w:type="spellStart"/>
       <w:r>
         <w:t>QSqlTableModel</w:t>
       </w:r>
-      <w:proofErr w:type="spellEnd"/>
       <w:r>
         <w:t xml:space="preserve"> to </w:t>
       </w:r>
-      <w:proofErr w:type="spellStart"/>
       <w:r>
         <w:t>QSqlRelationalTableModel</w:t>
       </w:r>
-      <w:proofErr w:type="spellEnd"/>
       <w:r>
         <w:t xml:space="preserve">. Then I tried to use foreign key for currency. It was not easy and the view table kept showing IDs instead of currencies. The fix is that after the code </w:t>
       </w:r>
-      <w:proofErr w:type="spellStart"/>
-      <w:r>
-        <w:t>QSqlRelationalTableModel</w:t>
-      </w:r>
-      <w:proofErr w:type="spellEnd"/>
-      <w:r>
-        <w:t>::</w:t>
-      </w:r>
-      <w:proofErr w:type="spellStart"/>
-      <w:r>
-        <w:t>setRelation</w:t>
-      </w:r>
-      <w:proofErr w:type="spellEnd"/>
-      <w:r>
-        <w:t>()</w:t>
+      <w:r>
+        <w:t>QSqlRelationalTableModel::setRelation()</w:t>
       </w:r>
       <w:r>
         <w:t xml:space="preserve">, we need to call </w:t>
       </w:r>
-      <w:proofErr w:type="spellStart"/>
-      <w:r>
-        <w:t>QSqlTableModel</w:t>
-      </w:r>
-      <w:proofErr w:type="spellEnd"/>
-      <w:r>
-        <w:t>::select()</w:t>
+      <w:r>
+        <w:t>QSqlTableModel::select()</w:t>
       </w:r>
       <w:r>
         <w:t xml:space="preserve">. </w:t>
       </w:r>
-      <w:proofErr w:type="spellStart"/>
-      <w:r>
-        <w:t>QSqlTableModel</w:t>
-      </w:r>
-      <w:proofErr w:type="spellEnd"/>
-      <w:r>
-        <w:t>::select()</w:t>
+      <w:r>
+        <w:t>QSqlTableModel::select()</w:t>
       </w:r>
       <w:r>
         <w:t xml:space="preserve"> should be called after sorts and filters as well.</w:t>
@@ -311,197 +235,45 @@
     </w:p>
     <w:p>
       <w:r>
-        <w:t xml:space="preserve">Today I want to subclass </w:t>
-      </w:r>
-      <w:proofErr w:type="spellStart"/>
-      <w:r>
-        <w:t>QIdentityProxyModel</w:t>
-      </w:r>
-      <w:proofErr w:type="spellEnd"/>
-      <w:r>
-        <w:t xml:space="preserve"> class and put it between model and view. If we want to have filter or sort, we need to subclass </w:t>
-      </w:r>
-      <w:proofErr w:type="spellStart"/>
+        <w:t xml:space="preserve">Today I want to subclass QIdentityProxyModel class and put it between model and view. If we want to have filter or sort, we need to subclass </w:t>
+      </w:r>
       <w:r>
         <w:t>QSortFilterProxyModel</w:t>
       </w:r>
-      <w:proofErr w:type="spellEnd"/>
-      <w:r>
-        <w:t xml:space="preserve">. But when we want to process the data of source before displaying in view, we subclass </w:t>
-      </w:r>
-      <w:proofErr w:type="spellStart"/>
-      <w:r>
-        <w:t>QIdentityProxyModel</w:t>
-      </w:r>
-      <w:proofErr w:type="spellEnd"/>
-      <w:r>
-        <w:t>. Then a dynamic object of this class comes right between model (called “source model” in the presence of proxy model) and view. Look at what we did in Daric:</w:t>
+      <w:r>
+        <w:t>. But when we want to process the data of source before displaying in view, we subclass QIdentityProxyModel. Then a dynamic object of this class comes right between model (called “source model” in the presence of proxy model) and view. Look at what we did in Daric:</w:t>
       </w:r>
     </w:p>
     <w:p>
       <w:r>
         <w:t xml:space="preserve">    </w:t>
       </w:r>
-      <w:proofErr w:type="spellStart"/>
       <w:r>
         <w:rPr>
           <w:highlight w:val="yellow"/>
         </w:rPr>
-        <w:t>IdentityProxyModel</w:t>
-      </w:r>
-      <w:proofErr w:type="spellEnd"/>
-      <w:r>
+        <w:t>IdentityProxyModel* proxyModel = new IdentityProxyModel(this);</w:t>
+      </w:r>
+    </w:p>
+    <w:p>
+      <w:pPr>
         <w:rPr>
           <w:highlight w:val="yellow"/>
         </w:rPr>
-        <w:t xml:space="preserve">* </w:t>
-      </w:r>
-      <w:proofErr w:type="spellStart"/>
+      </w:pPr>
       <w:r>
         <w:rPr>
           <w:highlight w:val="yellow"/>
         </w:rPr>
-        <w:t>proxyModel</w:t>
-      </w:r>
-      <w:proofErr w:type="spellEnd"/>
+        <w:t xml:space="preserve">    proxyModel-&gt;setSourceModel(sqlTableModel);</w:t>
+      </w:r>
+    </w:p>
+    <w:p>
       <w:r>
         <w:rPr>
           <w:highlight w:val="yellow"/>
         </w:rPr>
-        <w:t xml:space="preserve"> = new </w:t>
-      </w:r>
-      <w:proofErr w:type="spellStart"/>
-      <w:r>
-        <w:rPr>
-          <w:highlight w:val="yellow"/>
-        </w:rPr>
-        <w:t>IdentityProxyModel</w:t>
-      </w:r>
-      <w:proofErr w:type="spellEnd"/>
-      <w:r>
-        <w:rPr>
-          <w:highlight w:val="yellow"/>
-        </w:rPr>
-        <w:t>(this);</w:t>
-      </w:r>
-    </w:p>
-    <w:p>
-      <w:pPr>
-        <w:rPr>
-          <w:highlight w:val="yellow"/>
-        </w:rPr>
-      </w:pPr>
-      <w:r>
-        <w:rPr>
-          <w:highlight w:val="yellow"/>
-        </w:rPr>
-        <w:t xml:space="preserve">    </w:t>
-      </w:r>
-      <w:proofErr w:type="spellStart"/>
-      <w:r>
-        <w:rPr>
-          <w:highlight w:val="yellow"/>
-        </w:rPr>
-        <w:t>proxyModel</w:t>
-      </w:r>
-      <w:proofErr w:type="spellEnd"/>
-      <w:r>
-        <w:rPr>
-          <w:highlight w:val="yellow"/>
-        </w:rPr>
-        <w:t>-&gt;</w:t>
-      </w:r>
-      <w:proofErr w:type="spellStart"/>
-      <w:r>
-        <w:rPr>
-          <w:highlight w:val="yellow"/>
-        </w:rPr>
-        <w:t>setSourceModel</w:t>
-      </w:r>
-      <w:proofErr w:type="spellEnd"/>
-      <w:r>
-        <w:rPr>
-          <w:highlight w:val="yellow"/>
-        </w:rPr>
-        <w:t>(</w:t>
-      </w:r>
-      <w:proofErr w:type="spellStart"/>
-      <w:r>
-        <w:rPr>
-          <w:highlight w:val="yellow"/>
-        </w:rPr>
-        <w:t>sqlTableModel</w:t>
-      </w:r>
-      <w:proofErr w:type="spellEnd"/>
-      <w:r>
-        <w:rPr>
-          <w:highlight w:val="yellow"/>
-        </w:rPr>
-        <w:t>);</w:t>
-      </w:r>
-    </w:p>
-    <w:p>
-      <w:r>
-        <w:rPr>
-          <w:highlight w:val="yellow"/>
-        </w:rPr>
-        <w:t xml:space="preserve">    </w:t>
-      </w:r>
-      <w:proofErr w:type="spellStart"/>
-      <w:r>
-        <w:rPr>
-          <w:highlight w:val="yellow"/>
-        </w:rPr>
-        <w:t>ui</w:t>
-      </w:r>
-      <w:proofErr w:type="spellEnd"/>
-      <w:r>
-        <w:rPr>
-          <w:highlight w:val="yellow"/>
-        </w:rPr>
-        <w:t>-&gt;</w:t>
-      </w:r>
-      <w:proofErr w:type="spellStart"/>
-      <w:r>
-        <w:rPr>
-          <w:highlight w:val="yellow"/>
-        </w:rPr>
-        <w:t>tableView</w:t>
-      </w:r>
-      <w:proofErr w:type="spellEnd"/>
-      <w:r>
-        <w:rPr>
-          <w:highlight w:val="yellow"/>
-        </w:rPr>
-        <w:t>-&gt;</w:t>
-      </w:r>
-      <w:proofErr w:type="spellStart"/>
-      <w:r>
-        <w:rPr>
-          <w:highlight w:val="yellow"/>
-        </w:rPr>
-        <w:t>setModel</w:t>
-      </w:r>
-      <w:proofErr w:type="spellEnd"/>
-      <w:r>
-        <w:rPr>
-          <w:highlight w:val="yellow"/>
-        </w:rPr>
-        <w:t>(</w:t>
-      </w:r>
-      <w:proofErr w:type="spellStart"/>
-      <w:r>
-        <w:rPr>
-          <w:highlight w:val="yellow"/>
-        </w:rPr>
-        <w:t>proxyModel</w:t>
-      </w:r>
-      <w:proofErr w:type="spellEnd"/>
-      <w:r>
-        <w:rPr>
-          <w:highlight w:val="yellow"/>
-        </w:rPr>
-        <w:t>);</w:t>
+        <w:t xml:space="preserve">    ui-&gt;tableView-&gt;setModel(proxyModel);</w:t>
       </w:r>
     </w:p>
     <w:p/>
@@ -547,90 +319,34 @@
     </w:p>
     <w:p>
       <w:r>
-        <w:t xml:space="preserve">Another point to learn was calling the function </w:t>
-      </w:r>
-      <w:proofErr w:type="spellStart"/>
-      <w:r>
-        <w:t>Q</w:t>
+        <w:t>Another point to learn was calling the function Q</w:t>
       </w:r>
       <w:r>
         <w:t>Sql</w:t>
       </w:r>
       <w:r>
-        <w:t>RelationalTableModel</w:t>
-      </w:r>
-      <w:proofErr w:type="spellEnd"/>
-      <w:r>
-        <w:t>::select() after getting a table model:</w:t>
-      </w:r>
-    </w:p>
-    <w:p>
-      <w:r>
-        <w:t xml:space="preserve">    MySqlTableModel2 *</w:t>
-      </w:r>
-      <w:proofErr w:type="spellStart"/>
-      <w:r>
-        <w:t>tableModel</w:t>
-      </w:r>
-      <w:proofErr w:type="spellEnd"/>
-      <w:r>
-        <w:t xml:space="preserve"> = new MySqlTableModel2(</w:t>
-      </w:r>
-      <w:proofErr w:type="spellStart"/>
-      <w:r>
-        <w:t>nullptr,databaseConnection</w:t>
-      </w:r>
-      <w:proofErr w:type="spellEnd"/>
-      <w:r>
-        <w:t>);</w:t>
+        <w:t>RelationalTableModel::select() after getting a table model:</w:t>
+      </w:r>
+    </w:p>
+    <w:p>
+      <w:r>
+        <w:t xml:space="preserve">    MySqlTableModel2 *tableModel = new MySqlTableModel2(nullptr,databaseConnection);</w:t>
+      </w:r>
+    </w:p>
+    <w:p>
+      <w:r>
+        <w:t xml:space="preserve">    tableModel-&gt;setTable(tableName);</w:t>
       </w:r>
     </w:p>
     <w:p>
       <w:r>
         <w:t xml:space="preserve">    </w:t>
       </w:r>
-      <w:proofErr w:type="spellStart"/>
-      <w:r>
-        <w:t>tableModel</w:t>
-      </w:r>
-      <w:proofErr w:type="spellEnd"/>
-      <w:r>
-        <w:t>-&gt;</w:t>
-      </w:r>
-      <w:proofErr w:type="spellStart"/>
-      <w:r>
-        <w:t>setTable</w:t>
-      </w:r>
-      <w:proofErr w:type="spellEnd"/>
-      <w:r>
-        <w:t>(</w:t>
-      </w:r>
-      <w:proofErr w:type="spellStart"/>
-      <w:r>
-        <w:t>tableName</w:t>
-      </w:r>
-      <w:proofErr w:type="spellEnd"/>
-      <w:r>
-        <w:t>);</w:t>
-      </w:r>
-    </w:p>
-    <w:p>
-      <w:r>
-        <w:t xml:space="preserve">    </w:t>
-      </w:r>
-      <w:proofErr w:type="spellStart"/>
       <w:r>
         <w:rPr>
           <w:highlight w:val="yellow"/>
         </w:rPr>
-        <w:t>tableModel</w:t>
-      </w:r>
-      <w:proofErr w:type="spellEnd"/>
-      <w:r>
-        <w:rPr>
-          <w:highlight w:val="yellow"/>
-        </w:rPr>
-        <w:t>-&gt;select(); // Shouldn't be forgotten!!!</w:t>
+        <w:t>tableModel-&gt;select(); // Shouldn't be forgotten!!!</w:t>
       </w:r>
     </w:p>
     <w:p/>
@@ -642,15 +358,7 @@
     </w:p>
     <w:p>
       <w:r>
-        <w:t xml:space="preserve">I am reading below page to learn how to add </w:t>
-      </w:r>
-      <w:proofErr w:type="spellStart"/>
-      <w:r>
-        <w:t>UnitTest</w:t>
-      </w:r>
-      <w:proofErr w:type="spellEnd"/>
-      <w:r>
-        <w:t xml:space="preserve"> to Qt project:</w:t>
+        <w:t>I am reading below page to learn how to add UnitTest to Qt project:</w:t>
       </w:r>
     </w:p>
     <w:p>
@@ -760,15 +468,7 @@
     <w:p/>
     <w:p>
       <w:r>
-        <w:t xml:space="preserve">03:44 AM. I finally got a HelloWorld application work with its </w:t>
-      </w:r>
-      <w:proofErr w:type="spellStart"/>
-      <w:r>
-        <w:t>unittest</w:t>
-      </w:r>
-      <w:proofErr w:type="spellEnd"/>
-      <w:r>
-        <w:t>. Tomorrow:</w:t>
+        <w:t>03:44 AM. I finally got a HelloWorld application work with its unittest. Tomorrow:</w:t>
       </w:r>
     </w:p>
     <w:p>
@@ -792,15 +492,7 @@
         </w:numPr>
       </w:pPr>
       <w:r>
-        <w:t xml:space="preserve">Apply the same changes on </w:t>
-      </w:r>
-      <w:proofErr w:type="spellStart"/>
-      <w:r>
-        <w:t>Datic</w:t>
-      </w:r>
-      <w:proofErr w:type="spellEnd"/>
-      <w:r>
-        <w:t>.</w:t>
+        <w:t>Apply the same changes on Datic.</w:t>
       </w:r>
     </w:p>
     <w:p/>
@@ -811,15 +503,7 @@
     </w:p>
     <w:p>
       <w:r>
-        <w:t xml:space="preserve">Good example for </w:t>
-      </w:r>
-      <w:proofErr w:type="spellStart"/>
-      <w:r>
-        <w:t>filterProxyModel</w:t>
-      </w:r>
-      <w:proofErr w:type="spellEnd"/>
-      <w:r>
-        <w:t>:</w:t>
+        <w:t>Good example for filterProxyModel:</w:t>
       </w:r>
     </w:p>
     <w:p>
@@ -834,15 +518,7 @@
     </w:p>
     <w:p>
       <w:r>
-        <w:t xml:space="preserve">A good example of </w:t>
-      </w:r>
-      <w:proofErr w:type="spellStart"/>
-      <w:r>
-        <w:t>QTest</w:t>
-      </w:r>
-      <w:proofErr w:type="spellEnd"/>
-      <w:r>
-        <w:t>:</w:t>
+        <w:t>A good example of QTest:</w:t>
       </w:r>
     </w:p>
     <w:p>
@@ -989,23 +665,7 @@
     <w:p/>
     <w:p>
       <w:r>
-        <w:t xml:space="preserve">And I didn’t really know why I can not run HelloQt3. I was thinking the project HelloQt3Lib uses OpenCV and I have included OpenCV there. Why should HelloQt3 complain (I was trying to use </w:t>
-      </w:r>
-      <w:proofErr w:type="spellStart"/>
-      <w:r>
-        <w:t>Opencv</w:t>
-      </w:r>
-      <w:proofErr w:type="spellEnd"/>
-      <w:r>
-        <w:t xml:space="preserve"> classes in </w:t>
-      </w:r>
-      <w:proofErr w:type="spellStart"/>
-      <w:r>
-        <w:t>MainWIndow</w:t>
-      </w:r>
-      <w:proofErr w:type="spellEnd"/>
-      <w:r>
-        <w:t>). Till I red below page:</w:t>
+        <w:t>And I didn’t really know why I can not run HelloQt3. I was thinking the project HelloQt3Lib uses OpenCV and I have included OpenCV there. Why should HelloQt3 complain (I was trying to use Opencv classes in MainWIndow). Till I red below page:</w:t>
       </w:r>
     </w:p>
     <w:p>
@@ -1020,31 +680,7 @@
     </w:p>
     <w:p>
       <w:r>
-        <w:t>This page says, C++ replaces all header files with their contents. So #include “</w:t>
-      </w:r>
-      <w:proofErr w:type="spellStart"/>
-      <w:r>
-        <w:t>MainWindow.h</w:t>
-      </w:r>
-      <w:proofErr w:type="spellEnd"/>
-      <w:r>
-        <w:t xml:space="preserve">” in main.cpp, will be replaced by the contents of </w:t>
-      </w:r>
-      <w:proofErr w:type="spellStart"/>
-      <w:r>
-        <w:t>MainWindow.h</w:t>
-      </w:r>
-      <w:proofErr w:type="spellEnd"/>
-      <w:r>
-        <w:t xml:space="preserve">. And since we have OpenCV in </w:t>
-      </w:r>
-      <w:proofErr w:type="spellStart"/>
-      <w:r>
-        <w:t>MainWindow</w:t>
-      </w:r>
-      <w:proofErr w:type="spellEnd"/>
-      <w:r>
-        <w:t>, we have to include it in project of main.cpp as well.</w:t>
+        <w:t>This page says, C++ replaces all header files with their contents. So #include “MainWindow.h” in main.cpp, will be replaced by the contents of MainWindow.h. And since we have OpenCV in MainWindow, we have to include it in project of main.cpp as well.</w:t>
       </w:r>
     </w:p>
     <w:p>
@@ -1052,69 +688,249 @@
         <w:t xml:space="preserve"> Based on this thought, when I include OpenCV in HelloQt3</w:t>
       </w:r>
       <w:r>
-        <w:t xml:space="preserve">.pro, HelloQt3Lib.pro and HelloQt3Test.pro, then I can build all subprojects successfully and can use </w:t>
-      </w:r>
-      <w:proofErr w:type="spellStart"/>
-      <w:r>
-        <w:t>opencv</w:t>
-      </w:r>
-      <w:proofErr w:type="spellEnd"/>
+        <w:t>.pro, HelloQt3Lib.pro and HelloQt3Test.pro, then I can build all subprojects successfully and can use opencv.</w:t>
+      </w:r>
+    </w:p>
+    <w:p>
+      <w:r>
+        <w:t>One other point is that mingw-64 bit is not able to build inclusion of opencv on my machine. So I have to build it with mingw-32 bit.</w:t>
+      </w:r>
+    </w:p>
+    <w:p/>
+    <w:p>
+      <w:r>
+        <w:lastRenderedPageBreak/>
+        <w:t>A small point: If you want to build the release of OpenCV yourself, using cmake and mingw, notice that your mingw to have posix.</w:t>
+      </w:r>
+    </w:p>
+    <w:p/>
+    <w:p>
+      <w:r>
+        <w:t>02.04.2021</w:t>
+      </w:r>
+    </w:p>
+    <w:p>
+      <w:r>
+        <w:t>Cloning a GIT project</w:t>
+      </w:r>
+    </w:p>
+    <w:p>
+      <w:pPr>
+        <w:pStyle w:val="Listenabsatz"/>
+        <w:numPr>
+          <w:ilvl w:val="0"/>
+          <w:numId w:val="4"/>
+        </w:numPr>
+      </w:pPr>
+      <w:r>
+        <w:t>Copy the URL of GIT project from web:</w:t>
+      </w:r>
+    </w:p>
+    <w:p>
+      <w:r>
+        <w:rPr>
+          <w:noProof/>
+        </w:rPr>
+        <w:drawing>
+          <wp:inline distT="0" distB="0" distL="0" distR="0" wp14:anchorId="50194489" wp14:editId="4052B21E">
+            <wp:extent cx="3877310" cy="2980690"/>
+            <wp:effectExtent l="19050" t="19050" r="27940" b="10160"/>
+            <wp:docPr id="2" name="Grafik 2"/>
+            <wp:cNvGraphicFramePr>
+              <a:graphicFrameLocks xmlns:a="http://schemas.openxmlformats.org/drawingml/2006/main" noChangeAspect="1"/>
+            </wp:cNvGraphicFramePr>
+            <a:graphic xmlns:a="http://schemas.openxmlformats.org/drawingml/2006/main">
+              <a:graphicData uri="http://schemas.openxmlformats.org/drawingml/2006/picture">
+                <pic:pic xmlns:pic="http://schemas.openxmlformats.org/drawingml/2006/picture">
+                  <pic:nvPicPr>
+                    <pic:cNvPr id="0" name="Picture 2"/>
+                    <pic:cNvPicPr>
+                      <a:picLocks noChangeAspect="1" noChangeArrowheads="1"/>
+                    </pic:cNvPicPr>
+                  </pic:nvPicPr>
+                  <pic:blipFill>
+                    <a:blip r:embed="rId14">
+                      <a:extLst>
+                        <a:ext uri="{28A0092B-C50C-407E-A947-70E740481C1C}">
+                          <a14:useLocalDpi xmlns:a14="http://schemas.microsoft.com/office/drawing/2010/main" val="0"/>
+                        </a:ext>
+                      </a:extLst>
+                    </a:blip>
+                    <a:srcRect/>
+                    <a:stretch>
+                      <a:fillRect/>
+                    </a:stretch>
+                  </pic:blipFill>
+                  <pic:spPr bwMode="auto">
+                    <a:xfrm>
+                      <a:off x="0" y="0"/>
+                      <a:ext cx="3877310" cy="2980690"/>
+                    </a:xfrm>
+                    <a:prstGeom prst="rect">
+                      <a:avLst/>
+                    </a:prstGeom>
+                    <a:noFill/>
+                    <a:ln>
+                      <a:solidFill>
+                        <a:schemeClr val="tx1"/>
+                      </a:solidFill>
+                    </a:ln>
+                  </pic:spPr>
+                </pic:pic>
+              </a:graphicData>
+            </a:graphic>
+          </wp:inline>
+        </w:drawing>
+      </w:r>
+    </w:p>
+    <w:p/>
+    <w:p>
+      <w:pPr>
+        <w:pStyle w:val="Listenabsatz"/>
+        <w:numPr>
+          <w:ilvl w:val="0"/>
+          <w:numId w:val="4"/>
+        </w:numPr>
+      </w:pPr>
+      <w:r>
+        <w:t xml:space="preserve">In your computer, open the program “Github desktop”. Then </w:t>
+      </w:r>
+      <w:r>
+        <w:rPr>
+          <w:b/>
+        </w:rPr>
+        <w:t>Menu &gt; File &gt; Clone repository…</w:t>
+      </w:r>
+    </w:p>
+    <w:p>
+      <w:r>
+        <w:drawing>
+          <wp:inline distT="0" distB="0" distL="0" distR="0" wp14:anchorId="3D7F8067" wp14:editId="4B85E5C6">
+            <wp:extent cx="3448531" cy="2267266"/>
+            <wp:effectExtent l="19050" t="19050" r="19050" b="19050"/>
+            <wp:docPr id="3" name="Grafik 3"/>
+            <wp:cNvGraphicFramePr>
+              <a:graphicFrameLocks xmlns:a="http://schemas.openxmlformats.org/drawingml/2006/main" noChangeAspect="1"/>
+            </wp:cNvGraphicFramePr>
+            <a:graphic xmlns:a="http://schemas.openxmlformats.org/drawingml/2006/main">
+              <a:graphicData uri="http://schemas.openxmlformats.org/drawingml/2006/picture">
+                <pic:pic xmlns:pic="http://schemas.openxmlformats.org/drawingml/2006/picture">
+                  <pic:nvPicPr>
+                    <pic:cNvPr id="1" name=""/>
+                    <pic:cNvPicPr/>
+                  </pic:nvPicPr>
+                  <pic:blipFill>
+                    <a:blip r:embed="rId15">
+                      <a:extLst>
+                        <a:ext uri="{28A0092B-C50C-407E-A947-70E740481C1C}">
+                          <a14:useLocalDpi xmlns:a14="http://schemas.microsoft.com/office/drawing/2010/main" val="0"/>
+                        </a:ext>
+                      </a:extLst>
+                    </a:blip>
+                    <a:stretch>
+                      <a:fillRect/>
+                    </a:stretch>
+                  </pic:blipFill>
+                  <pic:spPr>
+                    <a:xfrm>
+                      <a:off x="0" y="0"/>
+                      <a:ext cx="3448531" cy="2267266"/>
+                    </a:xfrm>
+                    <a:prstGeom prst="rect">
+                      <a:avLst/>
+                    </a:prstGeom>
+                    <a:ln>
+                      <a:solidFill>
+                        <a:schemeClr val="tx1"/>
+                      </a:solidFill>
+                    </a:ln>
+                  </pic:spPr>
+                </pic:pic>
+              </a:graphicData>
+            </a:graphic>
+          </wp:inline>
+        </w:drawing>
+      </w:r>
+    </w:p>
+    <w:p>
+      <w:pPr>
+        <w:pStyle w:val="Listenabsatz"/>
+        <w:numPr>
+          <w:ilvl w:val="0"/>
+          <w:numId w:val="4"/>
+        </w:numPr>
+      </w:pPr>
+      <w:r>
+        <w:t xml:space="preserve">Paste the URL in the dialog window of cloning repository and specify your local clone of repository. Notice that for the whole repository a folder will be created. Then click on </w:t>
+      </w:r>
+      <w:r>
+        <w:rPr>
+          <w:b/>
+        </w:rPr>
+        <w:t>Clone</w:t>
+      </w:r>
       <w:r>
         <w:t>.</w:t>
       </w:r>
     </w:p>
-    <w:p>
-      <w:r>
-        <w:t xml:space="preserve">One other point is that mingw-64 bit is not able to build inclusion of </w:t>
-      </w:r>
-      <w:proofErr w:type="spellStart"/>
-      <w:r>
-        <w:t>opencv</w:t>
-      </w:r>
-      <w:proofErr w:type="spellEnd"/>
-      <w:r>
-        <w:t xml:space="preserve"> on my machine. So I have to build it with mingw-32 bit.</w:t>
-      </w:r>
-    </w:p>
     <w:p/>
     <w:p>
       <w:r>
         <w:lastRenderedPageBreak/>
-        <w:t xml:space="preserve">A small point: If you want to build the release of OpenCV yourself, using </w:t>
-      </w:r>
-      <w:proofErr w:type="spellStart"/>
-      <w:r>
-        <w:t>cmake</w:t>
-      </w:r>
-      <w:proofErr w:type="spellEnd"/>
-      <w:r>
-        <w:t xml:space="preserve"> and </w:t>
-      </w:r>
-      <w:proofErr w:type="spellStart"/>
-      <w:r>
-        <w:t>mingw</w:t>
-      </w:r>
-      <w:proofErr w:type="spellEnd"/>
-      <w:r>
-        <w:t xml:space="preserve">, notice that your </w:t>
-      </w:r>
-      <w:proofErr w:type="spellStart"/>
-      <w:r>
-        <w:t>mingw</w:t>
-      </w:r>
-      <w:proofErr w:type="spellEnd"/>
-      <w:r>
-        <w:t xml:space="preserve"> to have </w:t>
-      </w:r>
-      <w:proofErr w:type="spellStart"/>
-      <w:r>
-        <w:t>posix</w:t>
-      </w:r>
-      <w:proofErr w:type="spellEnd"/>
-      <w:r>
-        <w:t>.</w:t>
-      </w:r>
-    </w:p>
+        <w:drawing>
+          <wp:inline distT="0" distB="0" distL="0" distR="0" wp14:anchorId="5E8FB7D6" wp14:editId="53BA63FB">
+            <wp:extent cx="4725035" cy="2895600"/>
+            <wp:effectExtent l="19050" t="19050" r="18415" b="19050"/>
+            <wp:docPr id="5" name="Grafik 5"/>
+            <wp:cNvGraphicFramePr>
+              <a:graphicFrameLocks xmlns:a="http://schemas.openxmlformats.org/drawingml/2006/main" noChangeAspect="1"/>
+            </wp:cNvGraphicFramePr>
+            <a:graphic xmlns:a="http://schemas.openxmlformats.org/drawingml/2006/main">
+              <a:graphicData uri="http://schemas.openxmlformats.org/drawingml/2006/picture">
+                <pic:pic xmlns:pic="http://schemas.openxmlformats.org/drawingml/2006/picture">
+                  <pic:nvPicPr>
+                    <pic:cNvPr id="1" name=""/>
+                    <pic:cNvPicPr/>
+                  </pic:nvPicPr>
+                  <pic:blipFill>
+                    <a:blip r:embed="rId16">
+                      <a:extLst>
+                        <a:ext uri="{28A0092B-C50C-407E-A947-70E740481C1C}">
+                          <a14:useLocalDpi xmlns:a14="http://schemas.microsoft.com/office/drawing/2010/main" val="0"/>
+                        </a:ext>
+                      </a:extLst>
+                    </a:blip>
+                    <a:stretch>
+                      <a:fillRect/>
+                    </a:stretch>
+                  </pic:blipFill>
+                  <pic:spPr>
+                    <a:xfrm>
+                      <a:off x="0" y="0"/>
+                      <a:ext cx="4725035" cy="2895600"/>
+                    </a:xfrm>
+                    <a:prstGeom prst="rect">
+                      <a:avLst/>
+                    </a:prstGeom>
+                    <a:ln>
+                      <a:solidFill>
+                        <a:schemeClr val="tx1"/>
+                      </a:solidFill>
+                    </a:ln>
+                  </pic:spPr>
+                </pic:pic>
+              </a:graphicData>
+            </a:graphic>
+          </wp:inline>
+        </w:drawing>
+      </w:r>
+    </w:p>
+    <w:p>
+      <w:r>
+        <w:t>That was it. Now you have a clone of your repository.</w:t>
+      </w:r>
+    </w:p>
+    <w:p/>
     <w:p/>
     <w:p/>
     <w:p/>
@@ -1124,11 +940,9 @@
       </w:r>
     </w:p>
     <w:p>
-      <w:proofErr w:type="spellStart"/>
       <w:r>
         <w:t>dsd</w:t>
       </w:r>
-      <w:proofErr w:type="spellEnd"/>
     </w:p>
     <w:p>
       <w:r>
@@ -1158,6 +972,95 @@
 <file path=word/numbering.xml><?xml version="1.0" encoding="utf-8"?>
 <w:numbering xmlns:wpc="http://schemas.microsoft.com/office/word/2010/wordprocessingCanvas" xmlns:cx="http://schemas.microsoft.com/office/drawing/2014/chartex" xmlns:cx1="http://schemas.microsoft.com/office/drawing/2015/9/8/chartex" xmlns:cx2="http://schemas.microsoft.com/office/drawing/2015/10/21/chartex" xmlns:cx3="http://schemas.microsoft.com/office/drawing/2016/5/9/chartex" xmlns:cx4="http://schemas.microsoft.com/office/drawing/2016/5/10/chartex" xmlns:cx5="http://schemas.microsoft.com/office/drawing/2016/5/11/chartex" xmlns:cx6="http://schemas.microsoft.com/office/drawing/2016/5/12/chartex" xmlns:cx7="http://schemas.microsoft.com/office/drawing/2016/5/13/chartex" xmlns:cx8="http://schemas.microsoft.com/office/drawing/2016/5/14/chartex" xmlns:mc="http://schemas.openxmlformats.org/markup-compatibility/2006" xmlns:aink="http://schemas.microsoft.com/office/drawing/2016/ink" xmlns:am3d="http://schemas.microsoft.com/office/drawing/2017/model3d" xmlns:o="urn:schemas-microsoft-com:office:office" xmlns:r="http://schemas.openxmlformats.org/officeDocument/2006/relationships" xmlns:m="http://schemas.openxmlformats.org/officeDocument/2006/math" xmlns:v="urn:schemas-microsoft-com:vml" xmlns:wp14="http://schemas.microsoft.com/office/word/2010/wordprocessingDrawing" xmlns:wp="http://schemas.openxmlformats.org/drawingml/2006/wordprocessingDrawing" xmlns:w10="urn:schemas-microsoft-com:office:word" xmlns:w="http://schemas.openxmlformats.org/wordprocessingml/2006/main" xmlns:w14="http://schemas.microsoft.com/office/word/2010/wordml" xmlns:w15="http://schemas.microsoft.com/office/word/2012/wordml" xmlns:w16cex="http://schemas.microsoft.com/office/word/2018/wordml/cex" xmlns:w16cid="http://schemas.microsoft.com/office/word/2016/wordml/cid" xmlns:w16="http://schemas.microsoft.com/office/word/2018/wordml" xmlns:w16se="http://schemas.microsoft.com/office/word/2015/wordml/symex" xmlns:wpg="http://schemas.microsoft.com/office/word/2010/wordprocessingGroup" xmlns:wpi="http://schemas.microsoft.com/office/word/2010/wordprocessingInk" xmlns:wne="http://schemas.microsoft.com/office/word/2006/wordml" xmlns:wps="http://schemas.microsoft.com/office/word/2010/wordprocessingShape" mc:Ignorable="w14 w15 w16se w16cid w16 w16cex wp14">
   <w:abstractNum w:abstractNumId="0" w15:restartNumberingAfterBreak="0">
+    <w:nsid w:val="0D2621B8"/>
+    <w:multiLevelType w:val="hybridMultilevel"/>
+    <w:tmpl w:val="645A2CC0"/>
+    <w:lvl w:ilvl="0" w:tplc="0409000F">
+      <w:start w:val="1"/>
+      <w:numFmt w:val="decimal"/>
+      <w:lvlText w:val="%1."/>
+      <w:lvlJc w:val="left"/>
+      <w:pPr>
+        <w:ind w:left="720" w:hanging="360"/>
+      </w:pPr>
+      <w:rPr>
+        <w:rFonts w:hint="default"/>
+      </w:rPr>
+    </w:lvl>
+    <w:lvl w:ilvl="1" w:tplc="04090019" w:tentative="1">
+      <w:start w:val="1"/>
+      <w:numFmt w:val="lowerLetter"/>
+      <w:lvlText w:val="%2."/>
+      <w:lvlJc w:val="left"/>
+      <w:pPr>
+        <w:ind w:left="1440" w:hanging="360"/>
+      </w:pPr>
+    </w:lvl>
+    <w:lvl w:ilvl="2" w:tplc="0409001B" w:tentative="1">
+      <w:start w:val="1"/>
+      <w:numFmt w:val="lowerRoman"/>
+      <w:lvlText w:val="%3."/>
+      <w:lvlJc w:val="right"/>
+      <w:pPr>
+        <w:ind w:left="2160" w:hanging="180"/>
+      </w:pPr>
+    </w:lvl>
+    <w:lvl w:ilvl="3" w:tplc="0409000F" w:tentative="1">
+      <w:start w:val="1"/>
+      <w:numFmt w:val="decimal"/>
+      <w:lvlText w:val="%4."/>
+      <w:lvlJc w:val="left"/>
+      <w:pPr>
+        <w:ind w:left="2880" w:hanging="360"/>
+      </w:pPr>
+    </w:lvl>
+    <w:lvl w:ilvl="4" w:tplc="04090019" w:tentative="1">
+      <w:start w:val="1"/>
+      <w:numFmt w:val="lowerLetter"/>
+      <w:lvlText w:val="%5."/>
+      <w:lvlJc w:val="left"/>
+      <w:pPr>
+        <w:ind w:left="3600" w:hanging="360"/>
+      </w:pPr>
+    </w:lvl>
+    <w:lvl w:ilvl="5" w:tplc="0409001B" w:tentative="1">
+      <w:start w:val="1"/>
+      <w:numFmt w:val="lowerRoman"/>
+      <w:lvlText w:val="%6."/>
+      <w:lvlJc w:val="right"/>
+      <w:pPr>
+        <w:ind w:left="4320" w:hanging="180"/>
+      </w:pPr>
+    </w:lvl>
+    <w:lvl w:ilvl="6" w:tplc="0409000F" w:tentative="1">
+      <w:start w:val="1"/>
+      <w:numFmt w:val="decimal"/>
+      <w:lvlText w:val="%7."/>
+      <w:lvlJc w:val="left"/>
+      <w:pPr>
+        <w:ind w:left="5040" w:hanging="360"/>
+      </w:pPr>
+    </w:lvl>
+    <w:lvl w:ilvl="7" w:tplc="04090019" w:tentative="1">
+      <w:start w:val="1"/>
+      <w:numFmt w:val="lowerLetter"/>
+      <w:lvlText w:val="%8."/>
+      <w:lvlJc w:val="left"/>
+      <w:pPr>
+        <w:ind w:left="5760" w:hanging="360"/>
+      </w:pPr>
+    </w:lvl>
+    <w:lvl w:ilvl="8" w:tplc="0409001B" w:tentative="1">
+      <w:start w:val="1"/>
+      <w:numFmt w:val="lowerRoman"/>
+      <w:lvlText w:val="%9."/>
+      <w:lvlJc w:val="right"/>
+      <w:pPr>
+        <w:ind w:left="6480" w:hanging="180"/>
+      </w:pPr>
+    </w:lvl>
+  </w:abstractNum>
+  <w:abstractNum w:abstractNumId="1" w15:restartNumberingAfterBreak="0">
     <w:nsid w:val="1C093200"/>
     <w:multiLevelType w:val="hybridMultilevel"/>
     <w:tmpl w:val="E5F6A624"/>
@@ -1269,7 +1172,7 @@
       </w:rPr>
     </w:lvl>
   </w:abstractNum>
-  <w:abstractNum w:abstractNumId="1" w15:restartNumberingAfterBreak="0">
+  <w:abstractNum w:abstractNumId="2" w15:restartNumberingAfterBreak="0">
     <w:nsid w:val="5E9C5AF9"/>
     <w:multiLevelType w:val="hybridMultilevel"/>
     <w:tmpl w:val="425C1780"/>
@@ -1358,7 +1261,7 @@
       </w:pPr>
     </w:lvl>
   </w:abstractNum>
-  <w:abstractNum w:abstractNumId="2" w15:restartNumberingAfterBreak="0">
+  <w:abstractNum w:abstractNumId="3" w15:restartNumberingAfterBreak="0">
     <w:nsid w:val="6B2959CA"/>
     <w:multiLevelType w:val="hybridMultilevel"/>
     <w:tmpl w:val="6686B996"/>
@@ -1448,13 +1351,16 @@
     </w:lvl>
   </w:abstractNum>
   <w:num w:numId="1">
-    <w:abstractNumId w:val="0"/>
+    <w:abstractNumId w:val="1"/>
   </w:num>
   <w:num w:numId="2">
+    <w:abstractNumId w:val="3"/>
+  </w:num>
+  <w:num w:numId="3">
     <w:abstractNumId w:val="2"/>
   </w:num>
-  <w:num w:numId="3">
-    <w:abstractNumId w:val="1"/>
+  <w:num w:numId="4">
+    <w:abstractNumId w:val="0"/>
   </w:num>
 </w:numbering>
 </file>

</xml_diff>

<commit_message>
An initial version of implementation of date change.
</commit_message>
<xml_diff>
--- a/MyNotes.docx
+++ b/MyNotes.docx
@@ -47,7 +47,15 @@
     </w:p>
     <w:p>
       <w:r>
-        <w:t>None of them is primary key. A table in SQLite has automatically the column “rowid”, which acts like primary key. If you want to set the table to be WITHOUT ROWID, first you need to set a column as primary key.</w:t>
+        <w:t>None of them is primary key. A table in SQLite has automatically the column “</w:t>
+      </w:r>
+      <w:proofErr w:type="spellStart"/>
+      <w:r>
+        <w:t>rowid</w:t>
+      </w:r>
+      <w:proofErr w:type="spellEnd"/>
+      <w:r>
+        <w:t>”, which acts like primary key. If you want to set the table to be WITHOUT ROWID, first you need to set a column as primary key.</w:t>
       </w:r>
     </w:p>
     <w:p>
@@ -57,10 +65,39 @@
     </w:p>
     <w:p>
       <w:r>
-        <w:t xml:space="preserve">Anyway, I learned, in the presence of rowid, the command </w:t>
-      </w:r>
-      <w:r>
-        <w:t>QSqlTableModel::insertRecord(int row, const QSqlRecord &amp;record)</w:t>
+        <w:t xml:space="preserve">Anyway, I learned, in the presence of </w:t>
+      </w:r>
+      <w:proofErr w:type="spellStart"/>
+      <w:r>
+        <w:t>rowid</w:t>
+      </w:r>
+      <w:proofErr w:type="spellEnd"/>
+      <w:r>
+        <w:t xml:space="preserve">, the command </w:t>
+      </w:r>
+      <w:proofErr w:type="spellStart"/>
+      <w:r>
+        <w:t>QSqlTableModel</w:t>
+      </w:r>
+      <w:proofErr w:type="spellEnd"/>
+      <w:r>
+        <w:t>::</w:t>
+      </w:r>
+      <w:proofErr w:type="spellStart"/>
+      <w:r>
+        <w:t>insertRecord</w:t>
+      </w:r>
+      <w:proofErr w:type="spellEnd"/>
+      <w:r>
+        <w:t xml:space="preserve">(int row, const </w:t>
+      </w:r>
+      <w:proofErr w:type="spellStart"/>
+      <w:r>
+        <w:t>QSqlRecord</w:t>
+      </w:r>
+      <w:proofErr w:type="spellEnd"/>
+      <w:r>
+        <w:t xml:space="preserve"> &amp;record)</w:t>
       </w:r>
       <w:r>
         <w:t xml:space="preserve"> no matter what input “row” is, adds the record to the end of the table.</w:t>
@@ -91,7 +128,15 @@
     </w:p>
     <w:p>
       <w:r>
-        <w:t>It probably doesn’t even make sense to add a record to the middle of the table! People in StackOverflow are probably right!</w:t>
+        <w:t xml:space="preserve">It probably doesn’t even make sense to add a record to the middle of the table! People in </w:t>
+      </w:r>
+      <w:proofErr w:type="spellStart"/>
+      <w:r>
+        <w:t>StackOverflow</w:t>
+      </w:r>
+      <w:proofErr w:type="spellEnd"/>
+      <w:r>
+        <w:t xml:space="preserve"> are probably right!</w:t>
       </w:r>
     </w:p>
     <w:p/>
@@ -99,15 +144,19 @@
       <w:r>
         <w:t xml:space="preserve">My next goal must be transition from </w:t>
       </w:r>
+      <w:proofErr w:type="spellStart"/>
       <w:r>
         <w:t>QSqlTableModel</w:t>
       </w:r>
+      <w:proofErr w:type="spellEnd"/>
       <w:r>
         <w:t xml:space="preserve"> to </w:t>
       </w:r>
+      <w:proofErr w:type="spellStart"/>
       <w:r>
         <w:t>QSqlRelationalTableModel</w:t>
       </w:r>
+      <w:proofErr w:type="spellEnd"/>
       <w:r>
         <w:t>.</w:t>
       </w:r>
@@ -122,32 +171,59 @@
       <w:r>
         <w:t xml:space="preserve">I changed </w:t>
       </w:r>
+      <w:proofErr w:type="spellStart"/>
       <w:r>
         <w:t>QSqlTableModel</w:t>
       </w:r>
+      <w:proofErr w:type="spellEnd"/>
       <w:r>
         <w:t xml:space="preserve"> to </w:t>
       </w:r>
+      <w:proofErr w:type="spellStart"/>
       <w:r>
         <w:t>QSqlRelationalTableModel</w:t>
       </w:r>
+      <w:proofErr w:type="spellEnd"/>
       <w:r>
         <w:t xml:space="preserve">. Then I tried to use foreign key for currency. It was not easy and the view table kept showing IDs instead of currencies. The fix is that after the code </w:t>
       </w:r>
-      <w:r>
-        <w:t>QSqlRelationalTableModel::setRelation()</w:t>
+      <w:proofErr w:type="spellStart"/>
+      <w:r>
+        <w:t>QSqlRelationalTableModel</w:t>
+      </w:r>
+      <w:proofErr w:type="spellEnd"/>
+      <w:r>
+        <w:t>::</w:t>
+      </w:r>
+      <w:proofErr w:type="spellStart"/>
+      <w:r>
+        <w:t>setRelation</w:t>
+      </w:r>
+      <w:proofErr w:type="spellEnd"/>
+      <w:r>
+        <w:t>()</w:t>
       </w:r>
       <w:r>
         <w:t xml:space="preserve">, we need to call </w:t>
       </w:r>
-      <w:r>
-        <w:t>QSqlTableModel::select()</w:t>
+      <w:proofErr w:type="spellStart"/>
+      <w:r>
+        <w:t>QSqlTableModel</w:t>
+      </w:r>
+      <w:proofErr w:type="spellEnd"/>
+      <w:r>
+        <w:t>::select()</w:t>
       </w:r>
       <w:r>
         <w:t xml:space="preserve">. </w:t>
       </w:r>
-      <w:r>
-        <w:t>QSqlTableModel::select()</w:t>
+      <w:proofErr w:type="spellStart"/>
+      <w:r>
+        <w:t>QSqlTableModel</w:t>
+      </w:r>
+      <w:proofErr w:type="spellEnd"/>
+      <w:r>
+        <w:t>::select()</w:t>
       </w:r>
       <w:r>
         <w:t xml:space="preserve"> should be called after sorts and filters as well.</w:t>
@@ -235,45 +311,197 @@
     </w:p>
     <w:p>
       <w:r>
-        <w:t xml:space="preserve">Today I want to subclass QIdentityProxyModel class and put it between model and view. If we want to have filter or sort, we need to subclass </w:t>
-      </w:r>
+        <w:t xml:space="preserve">Today I want to subclass </w:t>
+      </w:r>
+      <w:proofErr w:type="spellStart"/>
+      <w:r>
+        <w:t>QIdentityProxyModel</w:t>
+      </w:r>
+      <w:proofErr w:type="spellEnd"/>
+      <w:r>
+        <w:t xml:space="preserve"> class and put it between model and view. If we want to have filter or sort, we need to subclass </w:t>
+      </w:r>
+      <w:proofErr w:type="spellStart"/>
       <w:r>
         <w:t>QSortFilterProxyModel</w:t>
       </w:r>
-      <w:r>
-        <w:t>. But when we want to process the data of source before displaying in view, we subclass QIdentityProxyModel. Then a dynamic object of this class comes right between model (called “source model” in the presence of proxy model) and view. Look at what we did in Daric:</w:t>
+      <w:proofErr w:type="spellEnd"/>
+      <w:r>
+        <w:t xml:space="preserve">. But when we want to process the data of source before displaying in view, we subclass </w:t>
+      </w:r>
+      <w:proofErr w:type="spellStart"/>
+      <w:r>
+        <w:t>QIdentityProxyModel</w:t>
+      </w:r>
+      <w:proofErr w:type="spellEnd"/>
+      <w:r>
+        <w:t>. Then a dynamic object of this class comes right between model (called “source model” in the presence of proxy model) and view. Look at what we did in Daric:</w:t>
       </w:r>
     </w:p>
     <w:p>
       <w:r>
         <w:t xml:space="preserve">    </w:t>
       </w:r>
+      <w:proofErr w:type="spellStart"/>
       <w:r>
         <w:rPr>
           <w:highlight w:val="yellow"/>
         </w:rPr>
-        <w:t>IdentityProxyModel* proxyModel = new IdentityProxyModel(this);</w:t>
-      </w:r>
-    </w:p>
-    <w:p>
-      <w:pPr>
+        <w:t>IdentityProxyModel</w:t>
+      </w:r>
+      <w:proofErr w:type="spellEnd"/>
+      <w:r>
         <w:rPr>
           <w:highlight w:val="yellow"/>
         </w:rPr>
-      </w:pPr>
+        <w:t xml:space="preserve">* </w:t>
+      </w:r>
+      <w:proofErr w:type="spellStart"/>
       <w:r>
         <w:rPr>
           <w:highlight w:val="yellow"/>
         </w:rPr>
-        <w:t xml:space="preserve">    proxyModel-&gt;setSourceModel(sqlTableModel);</w:t>
-      </w:r>
-    </w:p>
-    <w:p>
+        <w:t>proxyModel</w:t>
+      </w:r>
+      <w:proofErr w:type="spellEnd"/>
       <w:r>
         <w:rPr>
           <w:highlight w:val="yellow"/>
         </w:rPr>
-        <w:t xml:space="preserve">    ui-&gt;tableView-&gt;setModel(proxyModel);</w:t>
+        <w:t xml:space="preserve"> = new </w:t>
+      </w:r>
+      <w:proofErr w:type="spellStart"/>
+      <w:r>
+        <w:rPr>
+          <w:highlight w:val="yellow"/>
+        </w:rPr>
+        <w:t>IdentityProxyModel</w:t>
+      </w:r>
+      <w:proofErr w:type="spellEnd"/>
+      <w:r>
+        <w:rPr>
+          <w:highlight w:val="yellow"/>
+        </w:rPr>
+        <w:t>(this);</w:t>
+      </w:r>
+    </w:p>
+    <w:p>
+      <w:pPr>
+        <w:rPr>
+          <w:highlight w:val="yellow"/>
+        </w:rPr>
+      </w:pPr>
+      <w:r>
+        <w:rPr>
+          <w:highlight w:val="yellow"/>
+        </w:rPr>
+        <w:t xml:space="preserve">    </w:t>
+      </w:r>
+      <w:proofErr w:type="spellStart"/>
+      <w:r>
+        <w:rPr>
+          <w:highlight w:val="yellow"/>
+        </w:rPr>
+        <w:t>proxyModel</w:t>
+      </w:r>
+      <w:proofErr w:type="spellEnd"/>
+      <w:r>
+        <w:rPr>
+          <w:highlight w:val="yellow"/>
+        </w:rPr>
+        <w:t>-&gt;</w:t>
+      </w:r>
+      <w:proofErr w:type="spellStart"/>
+      <w:r>
+        <w:rPr>
+          <w:highlight w:val="yellow"/>
+        </w:rPr>
+        <w:t>setSourceModel</w:t>
+      </w:r>
+      <w:proofErr w:type="spellEnd"/>
+      <w:r>
+        <w:rPr>
+          <w:highlight w:val="yellow"/>
+        </w:rPr>
+        <w:t>(</w:t>
+      </w:r>
+      <w:proofErr w:type="spellStart"/>
+      <w:r>
+        <w:rPr>
+          <w:highlight w:val="yellow"/>
+        </w:rPr>
+        <w:t>sqlTableModel</w:t>
+      </w:r>
+      <w:proofErr w:type="spellEnd"/>
+      <w:r>
+        <w:rPr>
+          <w:highlight w:val="yellow"/>
+        </w:rPr>
+        <w:t>);</w:t>
+      </w:r>
+    </w:p>
+    <w:p>
+      <w:r>
+        <w:rPr>
+          <w:highlight w:val="yellow"/>
+        </w:rPr>
+        <w:t xml:space="preserve">    </w:t>
+      </w:r>
+      <w:proofErr w:type="spellStart"/>
+      <w:r>
+        <w:rPr>
+          <w:highlight w:val="yellow"/>
+        </w:rPr>
+        <w:t>ui</w:t>
+      </w:r>
+      <w:proofErr w:type="spellEnd"/>
+      <w:r>
+        <w:rPr>
+          <w:highlight w:val="yellow"/>
+        </w:rPr>
+        <w:t>-&gt;</w:t>
+      </w:r>
+      <w:proofErr w:type="spellStart"/>
+      <w:r>
+        <w:rPr>
+          <w:highlight w:val="yellow"/>
+        </w:rPr>
+        <w:t>tableView</w:t>
+      </w:r>
+      <w:proofErr w:type="spellEnd"/>
+      <w:r>
+        <w:rPr>
+          <w:highlight w:val="yellow"/>
+        </w:rPr>
+        <w:t>-&gt;</w:t>
+      </w:r>
+      <w:proofErr w:type="spellStart"/>
+      <w:r>
+        <w:rPr>
+          <w:highlight w:val="yellow"/>
+        </w:rPr>
+        <w:t>setModel</w:t>
+      </w:r>
+      <w:proofErr w:type="spellEnd"/>
+      <w:r>
+        <w:rPr>
+          <w:highlight w:val="yellow"/>
+        </w:rPr>
+        <w:t>(</w:t>
+      </w:r>
+      <w:proofErr w:type="spellStart"/>
+      <w:r>
+        <w:rPr>
+          <w:highlight w:val="yellow"/>
+        </w:rPr>
+        <w:t>proxyModel</w:t>
+      </w:r>
+      <w:proofErr w:type="spellEnd"/>
+      <w:r>
+        <w:rPr>
+          <w:highlight w:val="yellow"/>
+        </w:rPr>
+        <w:t>);</w:t>
       </w:r>
     </w:p>
     <w:p/>
@@ -319,34 +547,90 @@
     </w:p>
     <w:p>
       <w:r>
-        <w:t>Another point to learn was calling the function Q</w:t>
+        <w:t xml:space="preserve">Another point to learn was calling the function </w:t>
+      </w:r>
+      <w:proofErr w:type="spellStart"/>
+      <w:r>
+        <w:t>Q</w:t>
       </w:r>
       <w:r>
         <w:t>Sql</w:t>
       </w:r>
       <w:r>
-        <w:t>RelationalTableModel::select() after getting a table model:</w:t>
-      </w:r>
-    </w:p>
-    <w:p>
-      <w:r>
-        <w:t xml:space="preserve">    MySqlTableModel2 *tableModel = new MySqlTableModel2(nullptr,databaseConnection);</w:t>
-      </w:r>
-    </w:p>
-    <w:p>
-      <w:r>
-        <w:t xml:space="preserve">    tableModel-&gt;setTable(tableName);</w:t>
+        <w:t>RelationalTableModel</w:t>
+      </w:r>
+      <w:proofErr w:type="spellEnd"/>
+      <w:r>
+        <w:t>::select() after getting a table model:</w:t>
+      </w:r>
+    </w:p>
+    <w:p>
+      <w:r>
+        <w:t xml:space="preserve">    MySqlTableModel2 *</w:t>
+      </w:r>
+      <w:proofErr w:type="spellStart"/>
+      <w:r>
+        <w:t>tableModel</w:t>
+      </w:r>
+      <w:proofErr w:type="spellEnd"/>
+      <w:r>
+        <w:t xml:space="preserve"> = new MySqlTableModel2(</w:t>
+      </w:r>
+      <w:proofErr w:type="spellStart"/>
+      <w:r>
+        <w:t>nullptr,databaseConnection</w:t>
+      </w:r>
+      <w:proofErr w:type="spellEnd"/>
+      <w:r>
+        <w:t>);</w:t>
       </w:r>
     </w:p>
     <w:p>
       <w:r>
         <w:t xml:space="preserve">    </w:t>
       </w:r>
+      <w:proofErr w:type="spellStart"/>
+      <w:r>
+        <w:t>tableModel</w:t>
+      </w:r>
+      <w:proofErr w:type="spellEnd"/>
+      <w:r>
+        <w:t>-&gt;</w:t>
+      </w:r>
+      <w:proofErr w:type="spellStart"/>
+      <w:r>
+        <w:t>setTable</w:t>
+      </w:r>
+      <w:proofErr w:type="spellEnd"/>
+      <w:r>
+        <w:t>(</w:t>
+      </w:r>
+      <w:proofErr w:type="spellStart"/>
+      <w:r>
+        <w:t>tableName</w:t>
+      </w:r>
+      <w:proofErr w:type="spellEnd"/>
+      <w:r>
+        <w:t>);</w:t>
+      </w:r>
+    </w:p>
+    <w:p>
+      <w:r>
+        <w:t xml:space="preserve">    </w:t>
+      </w:r>
+      <w:proofErr w:type="spellStart"/>
       <w:r>
         <w:rPr>
           <w:highlight w:val="yellow"/>
         </w:rPr>
-        <w:t>tableModel-&gt;select(); // Shouldn't be forgotten!!!</w:t>
+        <w:t>tableModel</w:t>
+      </w:r>
+      <w:proofErr w:type="spellEnd"/>
+      <w:r>
+        <w:rPr>
+          <w:highlight w:val="yellow"/>
+        </w:rPr>
+        <w:t>-&gt;select(); // Shouldn't be forgotten!!!</w:t>
       </w:r>
     </w:p>
     <w:p/>
@@ -358,7 +642,15 @@
     </w:p>
     <w:p>
       <w:r>
-        <w:t>I am reading below page to learn how to add UnitTest to Qt project:</w:t>
+        <w:t xml:space="preserve">I am reading below page to learn how to add </w:t>
+      </w:r>
+      <w:proofErr w:type="spellStart"/>
+      <w:r>
+        <w:t>UnitTest</w:t>
+      </w:r>
+      <w:proofErr w:type="spellEnd"/>
+      <w:r>
+        <w:t xml:space="preserve"> to Qt project:</w:t>
       </w:r>
     </w:p>
     <w:p>
@@ -468,7 +760,15 @@
     <w:p/>
     <w:p>
       <w:r>
-        <w:t>03:44 AM. I finally got a HelloWorld application work with its unittest. Tomorrow:</w:t>
+        <w:t xml:space="preserve">03:44 AM. I finally got a HelloWorld application work with its </w:t>
+      </w:r>
+      <w:proofErr w:type="spellStart"/>
+      <w:r>
+        <w:t>unittest</w:t>
+      </w:r>
+      <w:proofErr w:type="spellEnd"/>
+      <w:r>
+        <w:t>. Tomorrow:</w:t>
       </w:r>
     </w:p>
     <w:p>
@@ -492,7 +792,15 @@
         </w:numPr>
       </w:pPr>
       <w:r>
-        <w:t>Apply the same changes on Datic.</w:t>
+        <w:t xml:space="preserve">Apply the same changes on </w:t>
+      </w:r>
+      <w:proofErr w:type="spellStart"/>
+      <w:r>
+        <w:t>Datic</w:t>
+      </w:r>
+      <w:proofErr w:type="spellEnd"/>
+      <w:r>
+        <w:t>.</w:t>
       </w:r>
     </w:p>
     <w:p/>
@@ -503,7 +811,15 @@
     </w:p>
     <w:p>
       <w:r>
-        <w:t>Good example for filterProxyModel:</w:t>
+        <w:t xml:space="preserve">Good example for </w:t>
+      </w:r>
+      <w:proofErr w:type="spellStart"/>
+      <w:r>
+        <w:t>filterProxyModel</w:t>
+      </w:r>
+      <w:proofErr w:type="spellEnd"/>
+      <w:r>
+        <w:t>:</w:t>
       </w:r>
     </w:p>
     <w:p>
@@ -518,7 +834,15 @@
     </w:p>
     <w:p>
       <w:r>
-        <w:t>A good example of QTest:</w:t>
+        <w:t xml:space="preserve">A good example of </w:t>
+      </w:r>
+      <w:proofErr w:type="spellStart"/>
+      <w:r>
+        <w:t>QTest</w:t>
+      </w:r>
+      <w:proofErr w:type="spellEnd"/>
+      <w:r>
+        <w:t>:</w:t>
       </w:r>
     </w:p>
     <w:p>
@@ -665,7 +989,31 @@
     <w:p/>
     <w:p>
       <w:r>
-        <w:t>And I didn’t really know why I can not run HelloQt3. I was thinking the project HelloQt3Lib uses OpenCV and I have included OpenCV there. Why should HelloQt3 complain (I was trying to use Opencv classes in MainWIndow). Till I red below page:</w:t>
+        <w:t xml:space="preserve">And I didn’t really know why I </w:t>
+      </w:r>
+      <w:proofErr w:type="spellStart"/>
+      <w:r>
+        <w:t>can not</w:t>
+      </w:r>
+      <w:proofErr w:type="spellEnd"/>
+      <w:r>
+        <w:t xml:space="preserve"> run HelloQt3. I was thinking the project HelloQt3Lib uses OpenCV and I have included OpenCV there. Why should HelloQt3 complain (I was trying to use </w:t>
+      </w:r>
+      <w:proofErr w:type="spellStart"/>
+      <w:r>
+        <w:t>Opencv</w:t>
+      </w:r>
+      <w:proofErr w:type="spellEnd"/>
+      <w:r>
+        <w:t xml:space="preserve"> classes in </w:t>
+      </w:r>
+      <w:proofErr w:type="spellStart"/>
+      <w:r>
+        <w:t>MainWIndow</w:t>
+      </w:r>
+      <w:proofErr w:type="spellEnd"/>
+      <w:r>
+        <w:t>). Till I red below page:</w:t>
       </w:r>
     </w:p>
     <w:p>
@@ -680,7 +1028,31 @@
     </w:p>
     <w:p>
       <w:r>
-        <w:t>This page says, C++ replaces all header files with their contents. So #include “MainWindow.h” in main.cpp, will be replaced by the contents of MainWindow.h. And since we have OpenCV in MainWindow, we have to include it in project of main.cpp as well.</w:t>
+        <w:t>This page says, C++ replaces all header files with their contents. So #include “</w:t>
+      </w:r>
+      <w:proofErr w:type="spellStart"/>
+      <w:r>
+        <w:t>MainWindow.h</w:t>
+      </w:r>
+      <w:proofErr w:type="spellEnd"/>
+      <w:r>
+        <w:t xml:space="preserve">” in main.cpp, will be replaced by the contents of </w:t>
+      </w:r>
+      <w:proofErr w:type="spellStart"/>
+      <w:r>
+        <w:t>MainWindow.h</w:t>
+      </w:r>
+      <w:proofErr w:type="spellEnd"/>
+      <w:r>
+        <w:t xml:space="preserve">. And since we have OpenCV in </w:t>
+      </w:r>
+      <w:proofErr w:type="spellStart"/>
+      <w:r>
+        <w:t>MainWindow</w:t>
+      </w:r>
+      <w:proofErr w:type="spellEnd"/>
+      <w:r>
+        <w:t>, we have to include it in project of main.cpp as well.</w:t>
       </w:r>
     </w:p>
     <w:p>
@@ -688,19 +1060,67 @@
         <w:t xml:space="preserve"> Based on this thought, when I include OpenCV in HelloQt3</w:t>
       </w:r>
       <w:r>
-        <w:t>.pro, HelloQt3Lib.pro and HelloQt3Test.pro, then I can build all subprojects successfully and can use opencv.</w:t>
-      </w:r>
-    </w:p>
-    <w:p>
-      <w:r>
-        <w:t>One other point is that mingw-64 bit is not able to build inclusion of opencv on my machine. So I have to build it with mingw-32 bit.</w:t>
+        <w:t xml:space="preserve">.pro, HelloQt3Lib.pro and HelloQt3Test.pro, then I can build all subprojects successfully and can use </w:t>
+      </w:r>
+      <w:proofErr w:type="spellStart"/>
+      <w:r>
+        <w:t>opencv</w:t>
+      </w:r>
+      <w:proofErr w:type="spellEnd"/>
+      <w:r>
+        <w:t>.</w:t>
+      </w:r>
+    </w:p>
+    <w:p>
+      <w:r>
+        <w:t xml:space="preserve">One other point is that mingw-64 bit is not able to build inclusion of </w:t>
+      </w:r>
+      <w:proofErr w:type="spellStart"/>
+      <w:r>
+        <w:t>opencv</w:t>
+      </w:r>
+      <w:proofErr w:type="spellEnd"/>
+      <w:r>
+        <w:t xml:space="preserve"> on my machine. So I have to build it with mingw-32 bit.</w:t>
       </w:r>
     </w:p>
     <w:p/>
     <w:p>
       <w:r>
         <w:lastRenderedPageBreak/>
-        <w:t>A small point: If you want to build the release of OpenCV yourself, using cmake and mingw, notice that your mingw to have posix.</w:t>
+        <w:t xml:space="preserve">A small point: If you want to build the release of OpenCV yourself, using </w:t>
+      </w:r>
+      <w:proofErr w:type="spellStart"/>
+      <w:r>
+        <w:t>cmake</w:t>
+      </w:r>
+      <w:proofErr w:type="spellEnd"/>
+      <w:r>
+        <w:t xml:space="preserve"> and </w:t>
+      </w:r>
+      <w:proofErr w:type="spellStart"/>
+      <w:r>
+        <w:t>mingw</w:t>
+      </w:r>
+      <w:proofErr w:type="spellEnd"/>
+      <w:r>
+        <w:t xml:space="preserve">, notice that your </w:t>
+      </w:r>
+      <w:proofErr w:type="spellStart"/>
+      <w:r>
+        <w:t>mingw</w:t>
+      </w:r>
+      <w:proofErr w:type="spellEnd"/>
+      <w:r>
+        <w:t xml:space="preserve"> to have </w:t>
+      </w:r>
+      <w:proofErr w:type="spellStart"/>
+      <w:r>
+        <w:t>posix</w:t>
+      </w:r>
+      <w:proofErr w:type="spellEnd"/>
+      <w:r>
+        <w:t>.</w:t>
       </w:r>
     </w:p>
     <w:p/>
@@ -793,7 +1213,15 @@
         </w:numPr>
       </w:pPr>
       <w:r>
-        <w:t xml:space="preserve">In your computer, open the program “Github desktop”. Then </w:t>
+        <w:t>In your computer, open the program “</w:t>
+      </w:r>
+      <w:proofErr w:type="spellStart"/>
+      <w:r>
+        <w:t>Github</w:t>
+      </w:r>
+      <w:proofErr w:type="spellEnd"/>
+      <w:r>
+        <w:t xml:space="preserve"> desktop”. Then </w:t>
       </w:r>
       <w:r>
         <w:rPr>
@@ -804,6 +1232,9 @@
     </w:p>
     <w:p>
       <w:r>
+        <w:rPr>
+          <w:noProof/>
+        </w:rPr>
         <w:drawing>
           <wp:inline distT="0" distB="0" distL="0" distR="0" wp14:anchorId="3D7F8067" wp14:editId="4B85E5C6">
             <wp:extent cx="3448531" cy="2267266"/>
@@ -861,7 +1292,13 @@
         </w:numPr>
       </w:pPr>
       <w:r>
-        <w:t xml:space="preserve">Paste the URL in the dialog window of cloning repository and specify your local clone of repository. Notice that for the whole repository a folder will be created. Then click on </w:t>
+        <w:t xml:space="preserve">Paste the URL in the dialog window of cloning repository and specify </w:t>
+      </w:r>
+      <w:r>
+        <w:t xml:space="preserve">the directory of </w:t>
+      </w:r>
+      <w:r>
+        <w:t xml:space="preserve">your local clone of repository. Then click on </w:t>
       </w:r>
       <w:r>
         <w:rPr>
@@ -873,15 +1310,17 @@
         <w:t>.</w:t>
       </w:r>
     </w:p>
-    <w:p/>
-    <w:p>
-      <w:r>
+    <w:p>
+      <w:r>
+        <w:rPr>
+          <w:noProof/>
+        </w:rPr>
         <w:lastRenderedPageBreak/>
         <w:drawing>
-          <wp:inline distT="0" distB="0" distL="0" distR="0" wp14:anchorId="5E8FB7D6" wp14:editId="53BA63FB">
-            <wp:extent cx="4725035" cy="2895600"/>
-            <wp:effectExtent l="19050" t="19050" r="18415" b="19050"/>
-            <wp:docPr id="5" name="Grafik 5"/>
+          <wp:inline distT="0" distB="0" distL="0" distR="0" wp14:anchorId="183B230F" wp14:editId="5A8166BD">
+            <wp:extent cx="4618990" cy="2820035"/>
+            <wp:effectExtent l="19050" t="19050" r="10160" b="18415"/>
+            <wp:docPr id="4" name="Grafik 4"/>
             <wp:cNvGraphicFramePr>
               <a:graphicFrameLocks xmlns:a="http://schemas.openxmlformats.org/drawingml/2006/main" noChangeAspect="1"/>
             </wp:cNvGraphicFramePr>
@@ -889,8 +1328,10 @@
               <a:graphicData uri="http://schemas.openxmlformats.org/drawingml/2006/picture">
                 <pic:pic xmlns:pic="http://schemas.openxmlformats.org/drawingml/2006/picture">
                   <pic:nvPicPr>
-                    <pic:cNvPr id="1" name=""/>
-                    <pic:cNvPicPr/>
+                    <pic:cNvPr id="0" name="Picture 2"/>
+                    <pic:cNvPicPr>
+                      <a:picLocks noChangeAspect="1" noChangeArrowheads="1"/>
+                    </pic:cNvPicPr>
                   </pic:nvPicPr>
                   <pic:blipFill>
                     <a:blip r:embed="rId16">
@@ -900,18 +1341,20 @@
                         </a:ext>
                       </a:extLst>
                     </a:blip>
+                    <a:srcRect/>
                     <a:stretch>
                       <a:fillRect/>
                     </a:stretch>
                   </pic:blipFill>
-                  <pic:spPr>
+                  <pic:spPr bwMode="auto">
                     <a:xfrm>
                       <a:off x="0" y="0"/>
-                      <a:ext cx="4725035" cy="2895600"/>
+                      <a:ext cx="4618990" cy="2820035"/>
                     </a:xfrm>
                     <a:prstGeom prst="rect">
                       <a:avLst/>
                     </a:prstGeom>
+                    <a:noFill/>
                     <a:ln>
                       <a:solidFill>
                         <a:schemeClr val="tx1"/>
@@ -940,9 +1383,11 @@
       </w:r>
     </w:p>
     <w:p>
+      <w:proofErr w:type="spellStart"/>
       <w:r>
         <w:t>dsd</w:t>
       </w:r>
+      <w:proofErr w:type="spellEnd"/>
     </w:p>
     <w:p>
       <w:r>

</xml_diff>

<commit_message>
I have no idea what this is!!!
</commit_message>
<xml_diff>
--- a/MyNotes.docx
+++ b/MyNotes.docx
@@ -76,6 +76,7 @@
         <w:t xml:space="preserve">, the command </w:t>
       </w:r>
       <w:proofErr w:type="spellStart"/>
+      <w:proofErr w:type="gramStart"/>
       <w:r>
         <w:t>QSqlTableModel</w:t>
       </w:r>
@@ -84,6 +85,7 @@
         <w:t>::</w:t>
       </w:r>
       <w:proofErr w:type="spellStart"/>
+      <w:proofErr w:type="gramEnd"/>
       <w:r>
         <w:t>insertRecord</w:t>
       </w:r>
@@ -188,6 +190,7 @@
         <w:t xml:space="preserve">. Then I tried to use foreign key for currency. It was not easy and the view table kept showing IDs instead of currencies. The fix is that after the code </w:t>
       </w:r>
       <w:proofErr w:type="spellStart"/>
+      <w:proofErr w:type="gramStart"/>
       <w:r>
         <w:t>QSqlRelationalTableModel</w:t>
       </w:r>
@@ -196,6 +199,7 @@
         <w:t>::</w:t>
       </w:r>
       <w:proofErr w:type="spellStart"/>
+      <w:proofErr w:type="gramEnd"/>
       <w:r>
         <w:t>setRelation</w:t>
       </w:r>
@@ -218,12 +222,17 @@
         <w:t xml:space="preserve">. </w:t>
       </w:r>
       <w:proofErr w:type="spellStart"/>
+      <w:proofErr w:type="gramStart"/>
       <w:r>
         <w:t>QSqlTableModel</w:t>
       </w:r>
       <w:proofErr w:type="spellEnd"/>
       <w:r>
-        <w:t>::select()</w:t>
+        <w:t>::</w:t>
+      </w:r>
+      <w:proofErr w:type="gramEnd"/>
+      <w:r>
+        <w:t>select()</w:t>
       </w:r>
       <w:r>
         <w:t xml:space="preserve"> should be called after sorts and filters as well.</w:t>
@@ -528,7 +537,15 @@
     <w:p/>
     <w:p>
       <w:r>
-        <w:t>I am trying to reimplement the function data() in proxy class. So far, not successful.</w:t>
+        <w:t xml:space="preserve">I am trying to reimplement the function </w:t>
+      </w:r>
+      <w:proofErr w:type="gramStart"/>
+      <w:r>
+        <w:t>data(</w:t>
+      </w:r>
+      <w:proofErr w:type="gramEnd"/>
+      <w:r>
+        <w:t>) in proxy class. So far, not successful.</w:t>
       </w:r>
       <w:r>
         <w:t xml:space="preserve"> The function is not called at all.</w:t>
@@ -550,6 +567,7 @@
         <w:t xml:space="preserve">Another point to learn was calling the function </w:t>
       </w:r>
       <w:proofErr w:type="spellStart"/>
+      <w:proofErr w:type="gramStart"/>
       <w:r>
         <w:t>Q</w:t>
       </w:r>
@@ -561,7 +579,11 @@
       </w:r>
       <w:proofErr w:type="spellEnd"/>
       <w:r>
-        <w:t>::select() after getting a table model:</w:t>
+        <w:t>::</w:t>
+      </w:r>
+      <w:proofErr w:type="gramEnd"/>
+      <w:r>
+        <w:t>select() after getting a table model:</w:t>
       </w:r>
     </w:p>
     <w:p>
@@ -577,10 +599,12 @@
         <w:t xml:space="preserve"> = new MySqlTableModel2(</w:t>
       </w:r>
       <w:proofErr w:type="spellStart"/>
+      <w:proofErr w:type="gramStart"/>
       <w:r>
         <w:t>nullptr,databaseConnection</w:t>
       </w:r>
       <w:proofErr w:type="spellEnd"/>
+      <w:proofErr w:type="gramEnd"/>
       <w:r>
         <w:t>);</w:t>
       </w:r>
@@ -630,7 +654,21 @@
         <w:rPr>
           <w:highlight w:val="yellow"/>
         </w:rPr>
-        <w:t>-&gt;select(); // Shouldn't be forgotten!!!</w:t>
+        <w:t>-&gt;</w:t>
+      </w:r>
+      <w:proofErr w:type="gramStart"/>
+      <w:r>
+        <w:rPr>
+          <w:highlight w:val="yellow"/>
+        </w:rPr>
+        <w:t>select(</w:t>
+      </w:r>
+      <w:proofErr w:type="gramEnd"/>
+      <w:r>
+        <w:rPr>
+          <w:highlight w:val="yellow"/>
+        </w:rPr>
+        <w:t>); // Shouldn't be forgotten!!!</w:t>
       </w:r>
     </w:p>
     <w:p/>
@@ -863,7 +901,15 @@
     </w:p>
     <w:p>
       <w:r>
-        <w:t>For a long time I had and maybe still have the problem that I don’t know how to use OpenCV in my project which has several SUBDIRS.</w:t>
+        <w:t xml:space="preserve">For a long </w:t>
+      </w:r>
+      <w:proofErr w:type="gramStart"/>
+      <w:r>
+        <w:t>time</w:t>
+      </w:r>
+      <w:proofErr w:type="gramEnd"/>
+      <w:r>
+        <w:t xml:space="preserve"> I had and maybe still have the problem that I don’t know how to use OpenCV in my project which has several SUBDIRS.</w:t>
       </w:r>
     </w:p>
     <w:p>
@@ -1013,7 +1059,15 @@
       </w:r>
       <w:proofErr w:type="spellEnd"/>
       <w:r>
-        <w:t>). Till I red below page:</w:t>
+        <w:t xml:space="preserve">). Till I </w:t>
+      </w:r>
+      <w:proofErr w:type="gramStart"/>
+      <w:r>
+        <w:t>red</w:t>
+      </w:r>
+      <w:proofErr w:type="gramEnd"/>
+      <w:r>
+        <w:t xml:space="preserve"> below page:</w:t>
       </w:r>
     </w:p>
     <w:p>
@@ -1081,7 +1135,15 @@
       </w:r>
       <w:proofErr w:type="spellEnd"/>
       <w:r>
-        <w:t xml:space="preserve"> on my machine. So I have to build it with mingw-32 bit.</w:t>
+        <w:t xml:space="preserve"> on my machine. </w:t>
+      </w:r>
+      <w:proofErr w:type="gramStart"/>
+      <w:r>
+        <w:t>So</w:t>
+      </w:r>
+      <w:proofErr w:type="gramEnd"/>
+      <w:r>
+        <w:t xml:space="preserve"> I have to build it with mingw-32 bit.</w:t>
       </w:r>
     </w:p>
     <w:p/>
@@ -1371,6 +1433,70 @@
     <w:p>
       <w:r>
         <w:t>That was it. Now you have a clone of your repository.</w:t>
+      </w:r>
+    </w:p>
+    <w:p/>
+    <w:p>
+      <w:r>
+        <w:t>13.07.2021</w:t>
+      </w:r>
+    </w:p>
+    <w:p>
+      <w:r>
+        <w:t>Query for getting all elements of column “</w:t>
+      </w:r>
+      <w:proofErr w:type="spellStart"/>
+      <w:r>
+        <w:t>InsertionDateTime</w:t>
+      </w:r>
+      <w:proofErr w:type="spellEnd"/>
+      <w:r>
+        <w:t>” of table “Costs” between a certain date-time:</w:t>
+      </w:r>
+    </w:p>
+    <w:tbl>
+      <w:tblPr>
+        <w:tblStyle w:val="Tabellenraster"/>
+        <w:tblW w:w="0" w:type="auto"/>
+        <w:tblLook w:val="04A0" w:firstRow="1" w:lastRow="0" w:firstColumn="1" w:lastColumn="0" w:noHBand="0" w:noVBand="1"/>
+      </w:tblPr>
+      <w:tblGrid>
+        <w:gridCol w:w="9062"/>
+      </w:tblGrid>
+      <w:tr>
+        <w:tc>
+          <w:tcPr>
+            <w:tcW w:w="9062" w:type="dxa"/>
+          </w:tcPr>
+          <w:p>
+            <w:r>
+              <w:t>SELECT Description</w:t>
+            </w:r>
+          </w:p>
+          <w:p>
+            <w:r>
+              <w:t>FROM Costs</w:t>
+            </w:r>
+          </w:p>
+          <w:p>
+            <w:r>
+              <w:t xml:space="preserve">WHERE </w:t>
+            </w:r>
+            <w:proofErr w:type="spellStart"/>
+            <w:r>
+              <w:t>InsertionDateTime</w:t>
+            </w:r>
+            <w:proofErr w:type="spellEnd"/>
+            <w:r>
+              <w:t xml:space="preserve"> BETWEEN 1618767158120 AND 1621798495830;</w:t>
+            </w:r>
+          </w:p>
+        </w:tc>
+      </w:tr>
+    </w:tbl>
+    <w:p>
+      <w:r>
+        <w:t xml:space="preserve"> </w:t>
       </w:r>
     </w:p>
     <w:p/>

</xml_diff>